<commit_message>
Added results of prediction
</commit_message>
<xml_diff>
--- a/Kickstarter_Analysis_Report.docx
+++ b/Kickstarter_Analysis_Report.docx
@@ -811,23 +811,21 @@
           <w:szCs w:val="24"/>
         </w:rPr>
       </w:pPr>
-      <w:proofErr w:type="spellStart"/>
       <w:r>
         <w:rPr>
           <w:rFonts w:cstheme="minorHAnsi"/>
           <w:sz w:val="24"/>
           <w:szCs w:val="24"/>
         </w:rPr>
-        <w:t>Avaerage</w:t>
+        <w:t>Average</w:t>
       </w:r>
-      <w:proofErr w:type="spellEnd"/>
       <w:r>
         <w:rPr>
           <w:rFonts w:cstheme="minorHAnsi"/>
           <w:sz w:val="24"/>
           <w:szCs w:val="24"/>
         </w:rPr>
-        <w:t xml:space="preserve"> donations by the backers is another useful that provides insights on the </w:t>
+        <w:t xml:space="preserve"> donations by the backers </w:t>
       </w:r>
       <w:proofErr w:type="gramStart"/>
       <w:r>
@@ -836,7 +834,7 @@
           <w:sz w:val="24"/>
           <w:szCs w:val="24"/>
         </w:rPr>
-        <w:t>campaigns</w:t>
+        <w:t>is</w:t>
       </w:r>
       <w:proofErr w:type="gramEnd"/>
       <w:r>
@@ -845,7 +843,7 @@
           <w:sz w:val="24"/>
           <w:szCs w:val="24"/>
         </w:rPr>
-        <w:t xml:space="preserve"> success. It is uncovered that the success rates are higher if the amount pledged by each backer lies between 50 and 300. Please find the chart that confirms the analysis.</w:t>
+        <w:t xml:space="preserve"> another useful that provides insights on the campaigns success. It is uncovered that the success rates are higher if the amount pledged by each backer lies between 50 and 300. Please find the chart that confirms the analysis.</w:t>
       </w:r>
     </w:p>
     <w:p>
@@ -1133,47 +1131,165 @@
           </wp:anchor>
         </w:drawing>
       </w:r>
-      <w:proofErr w:type="gramStart"/>
       <w:r>
         <w:rPr>
-          <w:rFonts w:cstheme="minorHAnsi"/>
-          <w:sz w:val="24"/>
-          <w:szCs w:val="24"/>
-        </w:rPr>
-        <w:t>The</w:t>
+          <w:noProof/>
+        </w:rPr>
+        <w:t>Many outliers in the dataset are</w:t>
       </w:r>
-      <w:proofErr w:type="gramEnd"/>
       <w:r>
         <w:rPr>
           <w:rFonts w:cstheme="minorHAnsi"/>
           <w:sz w:val="24"/>
           <w:szCs w:val="24"/>
         </w:rPr>
-        <w:t xml:space="preserve"> lot of outliers in the dataset is the reason for increased standard deviation when analyzing the backers count. </w:t>
+        <w:t xml:space="preserve"> the reason for increased standard deviation when analyzing the backers count. </w:t>
       </w:r>
     </w:p>
     <w:p>
       <w:pPr>
         <w:spacing w:line="276" w:lineRule="auto"/>
-        <w:ind w:left="720"/>
-        <w:rPr>
-          <w:rFonts w:cstheme="minorHAnsi"/>
-          <w:sz w:val="24"/>
-          <w:szCs w:val="24"/>
-        </w:rPr>
-      </w:pPr>
+        <w:rPr>
+          <w:rFonts w:cstheme="minorHAnsi"/>
+          <w:b/>
+          <w:bCs/>
+          <w:sz w:val="24"/>
+          <w:szCs w:val="24"/>
+        </w:rPr>
+      </w:pPr>
+      <w:r>
+        <w:rPr>
+          <w:rFonts w:cstheme="minorHAnsi"/>
+          <w:b/>
+          <w:bCs/>
+          <w:sz w:val="24"/>
+          <w:szCs w:val="24"/>
+        </w:rPr>
+        <w:t>Prediction Model:</w:t>
+      </w:r>
     </w:p>
     <w:p>
       <w:pPr>
         <w:spacing w:line="276" w:lineRule="auto"/>
         <w:rPr>
           <w:rFonts w:cstheme="minorHAnsi"/>
+          <w:sz w:val="24"/>
+          <w:szCs w:val="24"/>
+        </w:rPr>
+      </w:pPr>
+      <w:r>
+        <w:rPr>
+          <w:rFonts w:cstheme="minorHAnsi"/>
+          <w:sz w:val="24"/>
+          <w:szCs w:val="24"/>
+        </w:rPr>
+        <w:tab/>
+        <w:t>After analyzing in excel, I understood the success rate depends on certain variables like the goal, staff pick, category, and subcategory. I used R to build a prediction model t</w:t>
+      </w:r>
+      <w:r>
+        <w:rPr>
+          <w:rFonts w:cstheme="minorHAnsi"/>
+          <w:sz w:val="24"/>
+          <w:szCs w:val="24"/>
+        </w:rPr>
+        <w:t>o</w:t>
+      </w:r>
+      <w:r>
+        <w:rPr>
+          <w:rFonts w:cstheme="minorHAnsi"/>
+          <w:sz w:val="24"/>
+          <w:szCs w:val="24"/>
+        </w:rPr>
+        <w:t xml:space="preserve"> help predict if the campaign will be successful based on the variables above. </w:t>
+      </w:r>
+    </w:p>
+    <w:p>
+      <w:pPr>
+        <w:spacing w:line="276" w:lineRule="auto"/>
+        <w:rPr>
+          <w:rFonts w:cstheme="minorHAnsi"/>
+          <w:sz w:val="24"/>
+          <w:szCs w:val="24"/>
+        </w:rPr>
+      </w:pPr>
+      <w:r>
+        <w:rPr>
+          <w:rFonts w:cstheme="minorHAnsi"/>
+          <w:sz w:val="24"/>
+          <w:szCs w:val="24"/>
+        </w:rPr>
+        <w:tab/>
+        <w:t>The regular logistic regression model was built, and the model happen</w:t>
+      </w:r>
+      <w:r>
+        <w:rPr>
+          <w:rFonts w:cstheme="minorHAnsi"/>
+          <w:sz w:val="24"/>
+          <w:szCs w:val="24"/>
+        </w:rPr>
+        <w:t>s</w:t>
+      </w:r>
+      <w:r>
+        <w:rPr>
+          <w:rFonts w:cstheme="minorHAnsi"/>
+          <w:sz w:val="24"/>
+          <w:szCs w:val="24"/>
+        </w:rPr>
+        <w:t xml:space="preserve"> to be overfitting due to bias in the data and a lot of outliers. </w:t>
+      </w:r>
+    </w:p>
+    <w:p>
+      <w:pPr>
+        <w:spacing w:line="276" w:lineRule="auto"/>
+        <w:rPr>
+          <w:rFonts w:cstheme="minorHAnsi"/>
           <w:b/>
           <w:bCs/>
           <w:sz w:val="24"/>
           <w:szCs w:val="24"/>
         </w:rPr>
       </w:pPr>
+      <w:r>
+        <w:rPr>
+          <w:rFonts w:cstheme="minorHAnsi"/>
+          <w:sz w:val="24"/>
+          <w:szCs w:val="24"/>
+        </w:rPr>
+        <w:tab/>
+        <w:t>As an alternati</w:t>
+      </w:r>
+      <w:r>
+        <w:rPr>
+          <w:rFonts w:cstheme="minorHAnsi"/>
+          <w:sz w:val="24"/>
+          <w:szCs w:val="24"/>
+        </w:rPr>
+        <w:t>ve</w:t>
+      </w:r>
+      <w:r>
+        <w:rPr>
+          <w:rFonts w:cstheme="minorHAnsi"/>
+          <w:sz w:val="24"/>
+          <w:szCs w:val="24"/>
+        </w:rPr>
+        <w:t xml:space="preserve">, I tried using decision trees to improve </w:t>
+      </w:r>
+      <w:r>
+        <w:rPr>
+          <w:rFonts w:cstheme="minorHAnsi"/>
+          <w:sz w:val="24"/>
+          <w:szCs w:val="24"/>
+        </w:rPr>
+        <w:t xml:space="preserve">the </w:t>
+      </w:r>
+      <w:r>
+        <w:rPr>
+          <w:rFonts w:cstheme="minorHAnsi"/>
+          <w:sz w:val="24"/>
+          <w:szCs w:val="24"/>
+        </w:rPr>
+        <w:t>model. The Classification and regression tree model had an accuracy of 85% on the test set. To improvise it further, I built a random forest model with a 1% increase in accuracy than the CART model.</w:t>
+      </w:r>
     </w:p>
     <w:p>
       <w:pPr>

</xml_diff>